<commit_message>
update word document for architecture
</commit_message>
<xml_diff>
--- a/epamAwsJsCourse.docx
+++ b/epamAwsJsCourse.docx
@@ -79,6 +79,31 @@
     <w:p>
       <w:pPr>
         <w:pStyle w:val="Normal"/>
+        <w:rPr>
+          <w:rFonts w:ascii="Calibri" w:hAnsi="Calibri" w:eastAsia="Calibri" w:cs="Calibri"/>
+          <w:noProof w:val="0"/>
+          <w:sz w:val="22"/>
+          <w:szCs w:val="22"/>
+          <w:lang w:val="en-US"/>
+        </w:rPr>
+      </w:pPr>
+      <w:hyperlink r:id="Rc114b9415b0545a2">
+        <w:r>
+          <w:rPr>
+            <w:rStyle w:val="Hyperlink"/>
+            <w:rFonts w:ascii="Calibri" w:hAnsi="Calibri" w:eastAsia="Calibri" w:cs="Calibri"/>
+            <w:noProof w:val="0"/>
+            <w:sz w:val="22"/>
+            <w:szCs w:val="22"/>
+            <w:lang w:val="en-US"/>
+          </w:rPr>
+          <w:t>Vishnu1302/shop-angular-cloudfront at vishnu/EpamAwsJSCourse-task2 (github.com)</w:t>
+        </w:r>
+      </w:hyperlink>
+    </w:p>
+    <w:p>
+      <w:pPr>
+        <w:pStyle w:val="Normal"/>
       </w:pPr>
     </w:p>
     <w:p>
@@ -467,6 +492,215 @@
       <w:pPr>
         <w:pStyle w:val="Normal"/>
       </w:pPr>
+    </w:p>
+    <w:p>
+      <w:pPr>
+        <w:pStyle w:val="Normal"/>
+      </w:pPr>
+    </w:p>
+    <w:p>
+      <w:pPr>
+        <w:pStyle w:val="Normal"/>
+      </w:pPr>
+      <w:r>
+        <w:rPr/>
+        <w:t>Task 3 :</w:t>
+      </w:r>
+    </w:p>
+    <w:p>
+      <w:pPr>
+        <w:pStyle w:val="Normal"/>
+      </w:pPr>
+      <w:r>
+        <w:drawing>
+          <wp:inline wp14:editId="13D7D67A" wp14:anchorId="7D2E7E75">
+            <wp:extent cx="4572000" cy="2238375"/>
+            <wp:effectExtent l="0" t="0" r="0" b="0"/>
+            <wp:docPr id="919851037" name="" title=""/>
+            <wp:cNvGraphicFramePr>
+              <a:graphicFrameLocks noChangeAspect="1"/>
+            </wp:cNvGraphicFramePr>
+            <a:graphic>
+              <a:graphicData uri="http://schemas.openxmlformats.org/drawingml/2006/picture">
+                <pic:pic>
+                  <pic:nvPicPr>
+                    <pic:cNvPr id="0" name=""/>
+                    <pic:cNvPicPr/>
+                  </pic:nvPicPr>
+                  <pic:blipFill>
+                    <a:blip r:embed="Ree92714b51d64e9a">
+                      <a:extLst>
+                        <a:ext xmlns:a="http://schemas.openxmlformats.org/drawingml/2006/main" uri="{28A0092B-C50C-407E-A947-70E740481C1C}">
+                          <a14:useLocalDpi val="0"/>
+                        </a:ext>
+                      </a:extLst>
+                    </a:blip>
+                    <a:stretch>
+                      <a:fillRect/>
+                    </a:stretch>
+                  </pic:blipFill>
+                  <pic:spPr>
+                    <a:xfrm>
+                      <a:off x="0" y="0"/>
+                      <a:ext cx="4572000" cy="2238375"/>
+                    </a:xfrm>
+                    <a:prstGeom prst="rect">
+                      <a:avLst/>
+                    </a:prstGeom>
+                  </pic:spPr>
+                </pic:pic>
+              </a:graphicData>
+            </a:graphic>
+          </wp:inline>
+        </w:drawing>
+      </w:r>
+    </w:p>
+    <w:p>
+      <w:pPr>
+        <w:pStyle w:val="Normal"/>
+      </w:pPr>
+      <w:r>
+        <w:drawing>
+          <wp:inline wp14:editId="6D11E7EC" wp14:anchorId="5255E537">
+            <wp:extent cx="4572000" cy="1809750"/>
+            <wp:effectExtent l="0" t="0" r="0" b="0"/>
+            <wp:docPr id="925509114" name="" title=""/>
+            <wp:cNvGraphicFramePr>
+              <a:graphicFrameLocks noChangeAspect="1"/>
+            </wp:cNvGraphicFramePr>
+            <a:graphic>
+              <a:graphicData uri="http://schemas.openxmlformats.org/drawingml/2006/picture">
+                <pic:pic>
+                  <pic:nvPicPr>
+                    <pic:cNvPr id="0" name=""/>
+                    <pic:cNvPicPr/>
+                  </pic:nvPicPr>
+                  <pic:blipFill>
+                    <a:blip r:embed="R4665e0b1ddd04a5b">
+                      <a:extLst>
+                        <a:ext xmlns:a="http://schemas.openxmlformats.org/drawingml/2006/main" uri="{28A0092B-C50C-407E-A947-70E740481C1C}">
+                          <a14:useLocalDpi val="0"/>
+                        </a:ext>
+                      </a:extLst>
+                    </a:blip>
+                    <a:stretch>
+                      <a:fillRect/>
+                    </a:stretch>
+                  </pic:blipFill>
+                  <pic:spPr>
+                    <a:xfrm>
+                      <a:off x="0" y="0"/>
+                      <a:ext cx="4572000" cy="1809750"/>
+                    </a:xfrm>
+                    <a:prstGeom prst="rect">
+                      <a:avLst/>
+                    </a:prstGeom>
+                  </pic:spPr>
+                </pic:pic>
+              </a:graphicData>
+            </a:graphic>
+          </wp:inline>
+        </w:drawing>
+      </w:r>
+    </w:p>
+    <w:p>
+      <w:pPr>
+        <w:pStyle w:val="Normal"/>
+      </w:pPr>
+      <w:r>
+        <w:rPr/>
+        <w:t xml:space="preserve">AWS Lambda, AWS API Gateway concepts are covered in </w:t>
+      </w:r>
+      <w:proofErr w:type="gramStart"/>
+      <w:r>
+        <w:rPr/>
+        <w:t>this</w:t>
+      </w:r>
+      <w:proofErr w:type="gramEnd"/>
+      <w:r>
+        <w:rPr/>
+        <w:t xml:space="preserve"> and everything is created with </w:t>
+      </w:r>
+      <w:proofErr w:type="spellStart"/>
+      <w:r>
+        <w:rPr/>
+        <w:t>serverless.yml</w:t>
+      </w:r>
+      <w:proofErr w:type="spellEnd"/>
+      <w:r>
+        <w:rPr/>
+        <w:t xml:space="preserve"> </w:t>
+      </w:r>
+    </w:p>
+    <w:p>
+      <w:pPr>
+        <w:pStyle w:val="Normal"/>
+        <w:rPr>
+          <w:rFonts w:ascii="Calibri" w:hAnsi="Calibri" w:eastAsia="Calibri" w:cs="Calibri"/>
+          <w:noProof w:val="0"/>
+          <w:sz w:val="22"/>
+          <w:szCs w:val="22"/>
+          <w:lang w:val="en-US"/>
+        </w:rPr>
+      </w:pPr>
+      <w:hyperlink r:id="R1efcad34554a423d">
+        <w:r>
+          <w:rPr>
+            <w:rStyle w:val="Hyperlink"/>
+            <w:rFonts w:ascii="Calibri" w:hAnsi="Calibri" w:eastAsia="Calibri" w:cs="Calibri"/>
+            <w:noProof w:val="0"/>
+            <w:sz w:val="22"/>
+            <w:szCs w:val="22"/>
+            <w:lang w:val="en-US"/>
+          </w:rPr>
+          <w:t>Vishnu1302/shop-angular-cloudfront at vishnu/task3 (github.com)</w:t>
+        </w:r>
+      </w:hyperlink>
+      <w:r>
+        <w:rPr>
+          <w:rFonts w:ascii="Calibri" w:hAnsi="Calibri" w:eastAsia="Calibri" w:cs="Calibri"/>
+          <w:noProof w:val="0"/>
+          <w:sz w:val="22"/>
+          <w:szCs w:val="22"/>
+          <w:lang w:val="en-US"/>
+        </w:rPr>
+        <w:t xml:space="preserve">   - Front end</w:t>
+      </w:r>
+    </w:p>
+    <w:p>
+      <w:pPr>
+        <w:pStyle w:val="Normal"/>
+        <w:rPr>
+          <w:rFonts w:ascii="Calibri" w:hAnsi="Calibri" w:eastAsia="Calibri" w:cs="Calibri"/>
+          <w:noProof w:val="0"/>
+          <w:sz w:val="22"/>
+          <w:szCs w:val="22"/>
+          <w:lang w:val="en-US"/>
+        </w:rPr>
+      </w:pPr>
+      <w:hyperlink r:id="Ra714aa179bb84298">
+        <w:r>
+          <w:rPr>
+            <w:rStyle w:val="Hyperlink"/>
+            <w:rFonts w:ascii="Calibri" w:hAnsi="Calibri" w:eastAsia="Calibri" w:cs="Calibri"/>
+            <w:noProof w:val="0"/>
+            <w:sz w:val="22"/>
+            <w:szCs w:val="22"/>
+            <w:lang w:val="en-US"/>
+          </w:rPr>
+          <w:t>Vishnu1302/EpamAWSJSBackEnd at vishnu/task-3 (github.com)</w:t>
+        </w:r>
+      </w:hyperlink>
+      <w:r>
+        <w:rPr>
+          <w:rFonts w:ascii="Calibri" w:hAnsi="Calibri" w:eastAsia="Calibri" w:cs="Calibri"/>
+          <w:noProof w:val="0"/>
+          <w:sz w:val="22"/>
+          <w:szCs w:val="22"/>
+          <w:lang w:val="en-US"/>
+        </w:rPr>
+        <w:t xml:space="preserve"> --Backend Nodes js simple API</w:t>
+      </w:r>
     </w:p>
     <w:sectPr>
       <w:pgSz w:w="12240" w:h="15840" w:orient="portrait"/>
@@ -1029,6 +1263,16 @@
       <w:contextualSpacing xmlns:w="http://schemas.openxmlformats.org/wordprocessingml/2006/main"/>
     </w:pPr>
   </w:style>
+  <w:style xmlns:w14="http://schemas.microsoft.com/office/word/2010/wordml" xmlns:mc="http://schemas.openxmlformats.org/markup-compatibility/2006" xmlns:w="http://schemas.openxmlformats.org/wordprocessingml/2006/main" w:type="character" w:styleId="Hyperlink" mc:Ignorable="w14">
+    <w:name xmlns:w="http://schemas.openxmlformats.org/wordprocessingml/2006/main" w:val="Hyperlink"/>
+    <w:basedOn xmlns:w="http://schemas.openxmlformats.org/wordprocessingml/2006/main" w:val="DefaultParagraphFont"/>
+    <w:uiPriority xmlns:w="http://schemas.openxmlformats.org/wordprocessingml/2006/main" w:val="99"/>
+    <w:unhideWhenUsed xmlns:w="http://schemas.openxmlformats.org/wordprocessingml/2006/main"/>
+    <w:rPr xmlns:w="http://schemas.openxmlformats.org/wordprocessingml/2006/main">
+      <w:color w:val="0563C1" w:themeColor="hyperlink"/>
+      <w:u w:val="single"/>
+    </w:rPr>
+  </w:style>
 </w:styles>
 </file>
 

</xml_diff>